<commit_message>
Updated APK file. Pushed SPPP document update (minor)
</commit_message>
<xml_diff>
--- a/documentation/Team3_SPPP.docx
+++ b/documentation/Team3_SPPP.docx
@@ -9083,6 +9083,63 @@
           <w:rtl w:val="0"/>
         </w:rPr>
         <w:t xml:space="preserve"> with REST framework.</w:t>
+      </w:r>
+    </w:p>
+    <w:p>
+      <w:pPr>
+        <w:numPr>
+          <w:ilvl w:val="2"/>
+          <w:numId w:val="1"/>
+        </w:numPr>
+        <w:ind w:left="2160" w:hanging="360"/>
+        <w:contextualSpacing w:val="1"/>
+        <w:rPr>
+          <w:sz w:val="24"/>
+          <w:szCs w:val="24"/>
+          <w:u w:val="none"/>
+        </w:rPr>
+      </w:pPr>
+      <w:r>
+        <w:rPr>
+          <w:sz w:val="24"/>
+          <w:szCs w:val="24"/>
+          <w:rtl w:val="0"/>
+        </w:rPr>
+        <w:t xml:space="preserve">Documentation: Google Drive</w:t>
+      </w:r>
+    </w:p>
+    <w:p>
+      <w:pPr>
+        <w:numPr>
+          <w:ilvl w:val="2"/>
+          <w:numId w:val="1"/>
+        </w:numPr>
+        <w:ind w:left="2160" w:hanging="360"/>
+        <w:contextualSpacing w:val="1"/>
+        <w:rPr>
+          <w:sz w:val="24"/>
+          <w:szCs w:val="24"/>
+          <w:u w:val="none"/>
+        </w:rPr>
+      </w:pPr>
+      <w:r>
+        <w:rPr>
+          <w:sz w:val="24"/>
+          <w:szCs w:val="24"/>
+          <w:rtl w:val="0"/>
+        </w:rPr>
+        <w:t xml:space="preserve">Requirement: Pivotal Tracker</w:t>
+      </w:r>
+    </w:p>
+    <w:p>
+      <w:pPr>
+        <w:ind w:left="1440" w:firstLine="0"/>
+        <w:contextualSpacing w:val="0"/>
+      </w:pPr>
+      <w:r>
+        <w:rPr>
+          <w:rtl w:val="0"/>
+        </w:rPr>
       </w:r>
     </w:p>
     <w:p>

</xml_diff>